<commit_message>
feat: manual cliente fidelizado
</commit_message>
<xml_diff>
--- a/Manual/Norkys - Manual cambio de comisiones Motorizadosv2.docx
+++ b/Manual/Norkys - Manual cambio de comisiones Motorizadosv2.docx
@@ -7,7 +7,7 @@
         <w:pStyle w:val="TtulodeTDC"/>
         <w:outlineLvl w:val="9"/>
         <w:rPr>
-          <w:rFonts w:asciiTheme="minorHAnsi" w:eastAsiaTheme="minorHAnsi" w:hAnsiTheme="minorHAnsi" w:cstheme="minorBidi"/>
+          <w:rFonts w:eastAsiaTheme="minorHAnsi" w:cstheme="minorBidi"/>
           <w:bCs w:val="0"/>
           <w:color w:val="1F4E79" w:themeColor="accent1" w:themeShade="80"/>
           <w:sz w:val="44"/>
@@ -17,7 +17,7 @@
       </w:pPr>
       <w:r>
         <w:rPr>
-          <w:rFonts w:asciiTheme="minorHAnsi" w:eastAsiaTheme="minorHAnsi" w:hAnsiTheme="minorHAnsi" w:cstheme="minorBidi"/>
+          <w:rFonts w:eastAsiaTheme="minorHAnsi" w:cstheme="minorBidi"/>
           <w:bCs w:val="0"/>
           <w:color w:val="1F4E79" w:themeColor="accent1" w:themeShade="80"/>
           <w:sz w:val="44"/>
@@ -94,92 +94,95 @@
         </w:rPr>
         <w:fldChar w:fldCharType="end"/>
       </w:r>
+    </w:p>
+    <w:p>
+      <w:pPr>
+        <w:jc w:val="right"/>
+        <w:rPr>
+          <w:b/>
+          <w:u w:val="single"/>
+        </w:rPr>
+      </w:pPr>
       <w:r>
         <w:rPr>
           <w:b/>
           <w:color w:val="1F4E79" w:themeColor="accent1" w:themeShade="80"/>
-          <w:sz w:val="32"/>
-          <w:szCs w:val="32"/>
+        </w:rPr>
+        <w:t>Módulo</w:t>
+      </w:r>
+      <w:r>
+        <w:rPr>
+          <w:b/>
+          <w:color w:val="1F4E79" w:themeColor="accent1" w:themeShade="80"/>
+        </w:rPr>
+        <w:t>:</w:t>
+      </w:r>
+      <w:r>
+        <w:rPr>
+          <w:b/>
+          <w:color w:val="1F4E79" w:themeColor="accent1" w:themeShade="80"/>
         </w:rPr>
         <w:t xml:space="preserve"> </w:t>
       </w:r>
+      <w:r>
+        <w:rPr>
+          <w:b/>
+          <w:color w:val="1F4E79" w:themeColor="accent1" w:themeShade="80"/>
+        </w:rPr>
+        <w:t>“</w:t>
+      </w:r>
+      <w:r>
+        <w:rPr>
+          <w:b/>
+          <w:color w:val="1F4E79" w:themeColor="accent1" w:themeShade="80"/>
+        </w:rPr>
+        <w:t>Mantenimiento de motorizados”</w:t>
+      </w:r>
     </w:p>
     <w:p>
       <w:pPr>
         <w:jc w:val="right"/>
         <w:rPr>
           <w:b/>
+          <w:color w:val="1F4E79" w:themeColor="accent1" w:themeShade="80"/>
+        </w:rPr>
+      </w:pPr>
+      <w:r>
+        <w:rPr>
+          <w:b/>
+          <w:color w:val="1F4E79" w:themeColor="accent1" w:themeShade="80"/>
+        </w:rPr>
+        <w:t xml:space="preserve">Versión </w:t>
+      </w:r>
+      <w:r>
+        <w:rPr>
+          <w:b/>
+          <w:color w:val="1F4E79" w:themeColor="accent1" w:themeShade="80"/>
+        </w:rPr>
+        <w:t>3</w:t>
+      </w:r>
+      <w:bookmarkStart w:id="0" w:name="_GoBack"/>
+      <w:bookmarkEnd w:id="0"/>
+      <w:r>
+        <w:rPr>
+          <w:b/>
+          <w:color w:val="1F4E79" w:themeColor="accent1" w:themeShade="80"/>
+        </w:rPr>
+        <w:t>.0</w:t>
+      </w:r>
+    </w:p>
+    <w:p>
+      <w:pPr>
+        <w:jc w:val="center"/>
+        <w:rPr>
+          <w:b/>
           <w:u w:val="single"/>
         </w:rPr>
       </w:pPr>
-      <w:r>
-        <w:rPr>
-          <w:b/>
-          <w:color w:val="1F4E79" w:themeColor="accent1" w:themeShade="80"/>
-        </w:rPr>
-        <w:t>Módulo</w:t>
-      </w:r>
-      <w:r>
-        <w:rPr>
-          <w:b/>
-          <w:color w:val="1F4E79" w:themeColor="accent1" w:themeShade="80"/>
-        </w:rPr>
-        <w:t>:</w:t>
-      </w:r>
-      <w:r>
-        <w:rPr>
-          <w:b/>
-          <w:color w:val="1F4E79" w:themeColor="accent1" w:themeShade="80"/>
-        </w:rPr>
-        <w:t xml:space="preserve"> </w:t>
-      </w:r>
-      <w:r>
-        <w:rPr>
-          <w:b/>
-          <w:color w:val="1F4E79" w:themeColor="accent1" w:themeShade="80"/>
-        </w:rPr>
-        <w:t>“</w:t>
-      </w:r>
-      <w:r>
-        <w:rPr>
-          <w:b/>
-          <w:color w:val="1F4E79" w:themeColor="accent1" w:themeShade="80"/>
-        </w:rPr>
-        <w:t>Mantenimiento de motorizados”</w:t>
-      </w:r>
-    </w:p>
-    <w:p>
-      <w:pPr>
-        <w:jc w:val="right"/>
-        <w:rPr>
-          <w:b/>
-          <w:color w:val="1F4E79" w:themeColor="accent1" w:themeShade="80"/>
-        </w:rPr>
-      </w:pPr>
-      <w:r>
-        <w:rPr>
-          <w:b/>
-          <w:color w:val="1F4E79" w:themeColor="accent1" w:themeShade="80"/>
-        </w:rPr>
-        <w:t xml:space="preserve">Versión </w:t>
-      </w:r>
-      <w:r>
-        <w:rPr>
-          <w:b/>
-          <w:color w:val="1F4E79" w:themeColor="accent1" w:themeShade="80"/>
-        </w:rPr>
-        <w:t>2</w:t>
-      </w:r>
-      <w:r>
-        <w:rPr>
-          <w:b/>
-          <w:color w:val="1F4E79" w:themeColor="accent1" w:themeShade="80"/>
-        </w:rPr>
-        <w:t>.0</w:t>
-      </w:r>
-    </w:p>
-    <w:p>
-      <w:pPr>
+    </w:p>
+    <w:p>
+      <w:pPr>
+        <w:jc w:val="center"/>
         <w:rPr>
           <w:b/>
           <w:u w:val="single"/>
@@ -188,6 +191,7 @@
     </w:p>
     <w:p>
       <w:pPr>
+        <w:jc w:val="center"/>
         <w:rPr>
           <w:b/>
           <w:u w:val="single"/>
@@ -196,6 +200,7 @@
     </w:p>
     <w:p>
       <w:pPr>
+        <w:jc w:val="center"/>
         <w:rPr>
           <w:b/>
           <w:u w:val="single"/>
@@ -204,6 +209,7 @@
     </w:p>
     <w:p>
       <w:pPr>
+        <w:jc w:val="center"/>
         <w:rPr>
           <w:b/>
           <w:u w:val="single"/>
@@ -212,6 +218,7 @@
     </w:p>
     <w:p>
       <w:pPr>
+        <w:jc w:val="center"/>
         <w:rPr>
           <w:b/>
           <w:u w:val="single"/>
@@ -220,6 +227,7 @@
     </w:p>
     <w:p>
       <w:pPr>
+        <w:jc w:val="center"/>
         <w:rPr>
           <w:b/>
           <w:u w:val="single"/>
@@ -228,6 +236,7 @@
     </w:p>
     <w:p>
       <w:pPr>
+        <w:jc w:val="center"/>
         <w:rPr>
           <w:b/>
           <w:u w:val="single"/>
@@ -236,14 +245,7 @@
     </w:p>
     <w:p>
       <w:pPr>
-        <w:rPr>
-          <w:b/>
-          <w:u w:val="single"/>
-        </w:rPr>
-      </w:pPr>
-    </w:p>
-    <w:p>
-      <w:pPr>
+        <w:jc w:val="center"/>
         <w:rPr>
           <w:b/>
           <w:u w:val="single"/>
@@ -318,6 +320,7 @@
     </w:p>
     <w:p>
       <w:pPr>
+        <w:jc w:val="center"/>
         <w:rPr>
           <w:b/>
           <w:u w:val="single"/>
@@ -366,7 +369,7 @@
           </w:tcPr>
           <w:p>
             <w:pPr>
-              <w:jc w:val="center"/>
+              <w:jc w:val="both"/>
               <w:rPr>
                 <w:sz w:val="24"/>
                 <w:szCs w:val="24"/>
@@ -396,6 +399,7 @@
           </w:tcPr>
           <w:p>
             <w:pPr>
+              <w:jc w:val="both"/>
               <w:cnfStyle w:val="100000000000" w:firstRow="1" w:lastRow="0" w:firstColumn="0" w:lastColumn="0" w:oddVBand="0" w:evenVBand="0" w:oddHBand="0" w:evenHBand="0" w:firstRowFirstColumn="0" w:firstRowLastColumn="0" w:lastRowFirstColumn="0" w:lastRowLastColumn="0"/>
               <w:rPr>
                 <w:sz w:val="24"/>
@@ -430,7 +434,7 @@
           </w:tcPr>
           <w:p>
             <w:pPr>
-              <w:jc w:val="center"/>
+              <w:jc w:val="both"/>
               <w:rPr>
                 <w:b w:val="0"/>
                 <w:bCs w:val="0"/>
@@ -457,6 +461,7 @@
           </w:tcPr>
           <w:p>
             <w:pPr>
+              <w:jc w:val="both"/>
               <w:cnfStyle w:val="000000100000" w:firstRow="0" w:lastRow="0" w:firstColumn="0" w:lastColumn="0" w:oddVBand="0" w:evenVBand="0" w:oddHBand="1" w:evenHBand="0" w:firstRowFirstColumn="0" w:firstRowLastColumn="0" w:lastRowFirstColumn="0" w:lastRowLastColumn="0"/>
             </w:pPr>
             <w:r>
@@ -491,7 +496,7 @@
           </w:tcPr>
           <w:p>
             <w:pPr>
-              <w:jc w:val="center"/>
+              <w:jc w:val="both"/>
               <w:rPr>
                 <w:b w:val="0"/>
               </w:rPr>
@@ -516,10 +521,63 @@
           </w:tcPr>
           <w:p>
             <w:pPr>
+              <w:jc w:val="both"/>
               <w:cnfStyle w:val="000000000000" w:firstRow="0" w:lastRow="0" w:firstColumn="0" w:lastColumn="0" w:oddVBand="0" w:evenVBand="0" w:oddHBand="0" w:evenHBand="0" w:firstRowFirstColumn="0" w:firstRowLastColumn="0" w:lastRowFirstColumn="0" w:lastRowLastColumn="0"/>
             </w:pPr>
             <w:r>
               <w:t>09 de noviembre del 2021</w:t>
+            </w:r>
+          </w:p>
+        </w:tc>
+      </w:tr>
+      <w:tr>
+        <w:trPr>
+          <w:cnfStyle w:val="000000100000" w:firstRow="0" w:lastRow="0" w:firstColumn="0" w:lastColumn="0" w:oddVBand="0" w:evenVBand="0" w:oddHBand="1" w:evenHBand="0" w:firstRowFirstColumn="0" w:firstRowLastColumn="0" w:lastRowFirstColumn="0" w:lastRowLastColumn="0"/>
+          <w:trHeight w:val="325"/>
+        </w:trPr>
+        <w:tc>
+          <w:tcPr>
+            <w:cnfStyle w:val="001000000000" w:firstRow="0" w:lastRow="0" w:firstColumn="1" w:lastColumn="0" w:oddVBand="0" w:evenVBand="0" w:oddHBand="0" w:evenHBand="0" w:firstRowFirstColumn="0" w:firstRowLastColumn="0" w:lastRowFirstColumn="0" w:lastRowLastColumn="0"/>
+            <w:tcW w:w="1234" w:type="dxa"/>
+            <w:tcBorders>
+              <w:top w:val="single" w:sz="4" w:space="0" w:color="44546A" w:themeColor="text2"/>
+              <w:left w:val="single" w:sz="4" w:space="0" w:color="44546A" w:themeColor="text2"/>
+              <w:bottom w:val="single" w:sz="4" w:space="0" w:color="44546A" w:themeColor="text2"/>
+              <w:right w:val="single" w:sz="4" w:space="0" w:color="44546A" w:themeColor="text2"/>
+            </w:tcBorders>
+          </w:tcPr>
+          <w:p>
+            <w:pPr>
+              <w:jc w:val="both"/>
+              <w:rPr>
+                <w:b w:val="0"/>
+              </w:rPr>
+            </w:pPr>
+            <w:r>
+              <w:rPr>
+                <w:b w:val="0"/>
+              </w:rPr>
+              <w:t>3.0</w:t>
+            </w:r>
+          </w:p>
+        </w:tc>
+        <w:tc>
+          <w:tcPr>
+            <w:tcW w:w="2832" w:type="dxa"/>
+            <w:tcBorders>
+              <w:top w:val="single" w:sz="4" w:space="0" w:color="44546A" w:themeColor="text2"/>
+              <w:left w:val="single" w:sz="4" w:space="0" w:color="44546A" w:themeColor="text2"/>
+              <w:bottom w:val="single" w:sz="4" w:space="0" w:color="44546A" w:themeColor="text2"/>
+              <w:right w:val="single" w:sz="4" w:space="0" w:color="44546A" w:themeColor="text2"/>
+            </w:tcBorders>
+          </w:tcPr>
+          <w:p>
+            <w:pPr>
+              <w:jc w:val="both"/>
+              <w:cnfStyle w:val="000000100000" w:firstRow="0" w:lastRow="0" w:firstColumn="0" w:lastColumn="0" w:oddVBand="0" w:evenVBand="0" w:oddHBand="1" w:evenHBand="0" w:firstRowFirstColumn="0" w:firstRowLastColumn="0" w:lastRowFirstColumn="0" w:lastRowLastColumn="0"/>
+            </w:pPr>
+            <w:r>
+              <w:t>22 de marzo del 2022</w:t>
             </w:r>
           </w:p>
         </w:tc>
@@ -527,6 +585,7 @@
     </w:tbl>
     <w:p>
       <w:pPr>
+        <w:jc w:val="both"/>
         <w:rPr>
           <w:b/>
           <w:u w:val="single"/>
@@ -535,6 +594,7 @@
     </w:p>
     <w:p>
       <w:pPr>
+        <w:jc w:val="both"/>
         <w:rPr>
           <w:b/>
           <w:u w:val="single"/>
@@ -548,17 +608,398 @@
         <w:br w:type="page"/>
       </w:r>
     </w:p>
-    <w:p>
-      <w:pPr>
-        <w:jc w:val="center"/>
+    <w:bookmarkStart w:id="1" w:name="_Toc98339405" w:displacedByCustomXml="next"/>
+    <w:sdt>
+      <w:sdtPr>
+        <w:rPr>
+          <w:rFonts w:eastAsiaTheme="minorHAnsi" w:cstheme="minorBidi"/>
+          <w:b w:val="0"/>
+          <w:bCs w:val="0"/>
+          <w:color w:val="auto"/>
+          <w:sz w:val="22"/>
+          <w:szCs w:val="22"/>
+          <w:lang w:val="es-PE"/>
+        </w:rPr>
+        <w:id w:val="-469835045"/>
+        <w:docPartObj>
+          <w:docPartGallery w:val="Table of Contents"/>
+          <w:docPartUnique/>
+        </w:docPartObj>
+      </w:sdtPr>
+      <w:sdtEndPr/>
+      <w:sdtContent>
+        <w:p>
+          <w:pPr>
+            <w:pStyle w:val="TtulodeTDC"/>
+            <w:jc w:val="both"/>
+          </w:pPr>
+          <w:r>
+            <w:t>Contenido</w:t>
+          </w:r>
+          <w:bookmarkEnd w:id="1"/>
+        </w:p>
+        <w:p>
+          <w:pPr>
+            <w:pStyle w:val="TDC1"/>
+            <w:tabs>
+              <w:tab w:val="right" w:leader="dot" w:pos="8494"/>
+            </w:tabs>
+            <w:jc w:val="both"/>
+            <w:rPr>
+              <w:rFonts w:eastAsiaTheme="minorEastAsia"/>
+              <w:noProof/>
+              <w:lang w:eastAsia="es-PE"/>
+            </w:rPr>
+          </w:pPr>
+          <w:r>
+            <w:fldChar w:fldCharType="begin"/>
+          </w:r>
+          <w:r>
+            <w:instrText xml:space="preserve"> TOC \o "1-3" \h \z \u </w:instrText>
+          </w:r>
+          <w:r>
+            <w:fldChar w:fldCharType="separate"/>
+          </w:r>
+          <w:hyperlink w:anchor="_Toc98339405" w:history="1">
+            <w:r>
+              <w:rPr>
+                <w:rStyle w:val="Hipervnculo"/>
+                <w:noProof/>
+              </w:rPr>
+              <w:t>Contenido</w:t>
+            </w:r>
+            <w:r>
+              <w:rPr>
+                <w:noProof/>
+                <w:webHidden/>
+              </w:rPr>
+              <w:tab/>
+            </w:r>
+            <w:r>
+              <w:rPr>
+                <w:noProof/>
+                <w:webHidden/>
+              </w:rPr>
+              <w:fldChar w:fldCharType="begin"/>
+            </w:r>
+            <w:r>
+              <w:rPr>
+                <w:noProof/>
+                <w:webHidden/>
+              </w:rPr>
+              <w:instrText xml:space="preserve"> PAGEREF _Toc98339405 \h </w:instrText>
+            </w:r>
+            <w:r>
+              <w:rPr>
+                <w:noProof/>
+                <w:webHidden/>
+              </w:rPr>
+            </w:r>
+            <w:r>
+              <w:rPr>
+                <w:noProof/>
+                <w:webHidden/>
+              </w:rPr>
+              <w:fldChar w:fldCharType="separate"/>
+            </w:r>
+            <w:r>
+              <w:rPr>
+                <w:noProof/>
+                <w:webHidden/>
+              </w:rPr>
+              <w:t>3</w:t>
+            </w:r>
+            <w:r>
+              <w:rPr>
+                <w:noProof/>
+                <w:webHidden/>
+              </w:rPr>
+              <w:fldChar w:fldCharType="end"/>
+            </w:r>
+          </w:hyperlink>
+        </w:p>
+        <w:p>
+          <w:pPr>
+            <w:pStyle w:val="TDC1"/>
+            <w:tabs>
+              <w:tab w:val="right" w:leader="dot" w:pos="8494"/>
+            </w:tabs>
+            <w:jc w:val="both"/>
+            <w:rPr>
+              <w:rFonts w:eastAsiaTheme="minorEastAsia"/>
+              <w:noProof/>
+              <w:lang w:eastAsia="es-PE"/>
+            </w:rPr>
+          </w:pPr>
+          <w:hyperlink w:anchor="_Toc98339406" w:history="1">
+            <w:r>
+              <w:rPr>
+                <w:rStyle w:val="Hipervnculo"/>
+                <w:noProof/>
+              </w:rPr>
+              <w:t>Login:</w:t>
+            </w:r>
+            <w:r>
+              <w:rPr>
+                <w:noProof/>
+                <w:webHidden/>
+              </w:rPr>
+              <w:tab/>
+            </w:r>
+            <w:r>
+              <w:rPr>
+                <w:noProof/>
+                <w:webHidden/>
+              </w:rPr>
+              <w:fldChar w:fldCharType="begin"/>
+            </w:r>
+            <w:r>
+              <w:rPr>
+                <w:noProof/>
+                <w:webHidden/>
+              </w:rPr>
+              <w:instrText xml:space="preserve"> PAGEREF _Toc98339406 \h </w:instrText>
+            </w:r>
+            <w:r>
+              <w:rPr>
+                <w:noProof/>
+                <w:webHidden/>
+              </w:rPr>
+            </w:r>
+            <w:r>
+              <w:rPr>
+                <w:noProof/>
+                <w:webHidden/>
+              </w:rPr>
+              <w:fldChar w:fldCharType="separate"/>
+            </w:r>
+            <w:r>
+              <w:rPr>
+                <w:noProof/>
+                <w:webHidden/>
+              </w:rPr>
+              <w:t>4</w:t>
+            </w:r>
+            <w:r>
+              <w:rPr>
+                <w:noProof/>
+                <w:webHidden/>
+              </w:rPr>
+              <w:fldChar w:fldCharType="end"/>
+            </w:r>
+          </w:hyperlink>
+        </w:p>
+        <w:p>
+          <w:pPr>
+            <w:pStyle w:val="TDC1"/>
+            <w:tabs>
+              <w:tab w:val="right" w:leader="dot" w:pos="8494"/>
+            </w:tabs>
+            <w:jc w:val="both"/>
+            <w:rPr>
+              <w:rFonts w:eastAsiaTheme="minorEastAsia"/>
+              <w:noProof/>
+              <w:lang w:eastAsia="es-PE"/>
+            </w:rPr>
+          </w:pPr>
+          <w:hyperlink w:anchor="_Toc98339407" w:history="1">
+            <w:r>
+              <w:rPr>
+                <w:rStyle w:val="Hipervnculo"/>
+                <w:noProof/>
+              </w:rPr>
+              <w:t>Módulo Mantenimiento de motorizado:</w:t>
+            </w:r>
+            <w:r>
+              <w:rPr>
+                <w:noProof/>
+                <w:webHidden/>
+              </w:rPr>
+              <w:tab/>
+            </w:r>
+            <w:r>
+              <w:rPr>
+                <w:noProof/>
+                <w:webHidden/>
+              </w:rPr>
+              <w:fldChar w:fldCharType="begin"/>
+            </w:r>
+            <w:r>
+              <w:rPr>
+                <w:noProof/>
+                <w:webHidden/>
+              </w:rPr>
+              <w:instrText xml:space="preserve"> PAGEREF _Toc98339407 \h </w:instrText>
+            </w:r>
+            <w:r>
+              <w:rPr>
+                <w:noProof/>
+                <w:webHidden/>
+              </w:rPr>
+            </w:r>
+            <w:r>
+              <w:rPr>
+                <w:noProof/>
+                <w:webHidden/>
+              </w:rPr>
+              <w:fldChar w:fldCharType="separate"/>
+            </w:r>
+            <w:r>
+              <w:rPr>
+                <w:noProof/>
+                <w:webHidden/>
+              </w:rPr>
+              <w:t>5</w:t>
+            </w:r>
+            <w:r>
+              <w:rPr>
+                <w:noProof/>
+                <w:webHidden/>
+              </w:rPr>
+              <w:fldChar w:fldCharType="end"/>
+            </w:r>
+          </w:hyperlink>
+        </w:p>
+        <w:p>
+          <w:pPr>
+            <w:pStyle w:val="TDC1"/>
+            <w:tabs>
+              <w:tab w:val="right" w:leader="dot" w:pos="8494"/>
+            </w:tabs>
+            <w:jc w:val="both"/>
+            <w:rPr>
+              <w:rFonts w:eastAsiaTheme="minorEastAsia"/>
+              <w:noProof/>
+              <w:lang w:eastAsia="es-PE"/>
+            </w:rPr>
+          </w:pPr>
+          <w:hyperlink w:anchor="_Toc98339408" w:history="1">
+            <w:r>
+              <w:rPr>
+                <w:rStyle w:val="Hipervnculo"/>
+                <w:noProof/>
+              </w:rPr>
+              <w:t>Módulo de cli</w:t>
+            </w:r>
+            <w:r>
+              <w:rPr>
+                <w:rStyle w:val="Hipervnculo"/>
+                <w:noProof/>
+              </w:rPr>
+              <w:t>e</w:t>
+            </w:r>
+            <w:r>
+              <w:rPr>
+                <w:rStyle w:val="Hipervnculo"/>
+                <w:noProof/>
+              </w:rPr>
+              <w:t>nte fidelizado:</w:t>
+            </w:r>
+            <w:r>
+              <w:rPr>
+                <w:noProof/>
+                <w:webHidden/>
+              </w:rPr>
+              <w:tab/>
+            </w:r>
+            <w:r>
+              <w:rPr>
+                <w:noProof/>
+                <w:webHidden/>
+              </w:rPr>
+              <w:fldChar w:fldCharType="begin"/>
+            </w:r>
+            <w:r>
+              <w:rPr>
+                <w:noProof/>
+                <w:webHidden/>
+              </w:rPr>
+              <w:instrText xml:space="preserve"> PAGEREF _Toc98339408 \h </w:instrText>
+            </w:r>
+            <w:r>
+              <w:rPr>
+                <w:noProof/>
+                <w:webHidden/>
+              </w:rPr>
+            </w:r>
+            <w:r>
+              <w:rPr>
+                <w:noProof/>
+                <w:webHidden/>
+              </w:rPr>
+              <w:fldChar w:fldCharType="separate"/>
+            </w:r>
+            <w:r>
+              <w:rPr>
+                <w:noProof/>
+                <w:webHidden/>
+              </w:rPr>
+              <w:t>8</w:t>
+            </w:r>
+            <w:r>
+              <w:rPr>
+                <w:noProof/>
+                <w:webHidden/>
+              </w:rPr>
+              <w:fldChar w:fldCharType="end"/>
+            </w:r>
+          </w:hyperlink>
+        </w:p>
+        <w:p>
+          <w:pPr>
+            <w:jc w:val="both"/>
+          </w:pPr>
+          <w:r>
+            <w:rPr>
+              <w:b/>
+              <w:bCs/>
+              <w:lang w:val="es-ES"/>
+            </w:rPr>
+            <w:fldChar w:fldCharType="end"/>
+          </w:r>
+        </w:p>
+      </w:sdtContent>
+    </w:sdt>
+    <w:p>
+      <w:pPr>
+        <w:jc w:val="both"/>
         <w:rPr>
           <w:b/>
           <w:u w:val="single"/>
         </w:rPr>
       </w:pPr>
-      <w:r>
-        <w:rPr>
-          <w:b/>
+    </w:p>
+    <w:p>
+      <w:pPr>
+        <w:jc w:val="both"/>
+        <w:rPr>
+          <w:b/>
+          <w:u w:val="single"/>
+        </w:rPr>
+      </w:pPr>
+      <w:r>
+        <w:rPr>
+          <w:b/>
+          <w:u w:val="single"/>
+        </w:rPr>
+        <w:br w:type="page"/>
+      </w:r>
+    </w:p>
+    <w:p>
+      <w:pPr>
+        <w:jc w:val="both"/>
+        <w:rPr>
+          <w:b/>
+          <w:sz w:val="30"/>
+          <w:szCs w:val="30"/>
+          <w:u w:val="single"/>
+        </w:rPr>
+      </w:pPr>
+      <w:r>
+        <w:rPr>
+          <w:b/>
+          <w:sz w:val="30"/>
+          <w:szCs w:val="30"/>
           <w:u w:val="single"/>
         </w:rPr>
         <w:lastRenderedPageBreak/>
@@ -567,17 +1008,19 @@
     </w:p>
     <w:p>
       <w:pPr>
-        <w:jc w:val="both"/>
-        <w:rPr>
-          <w:b/>
-        </w:rPr>
-      </w:pPr>
-      <w:r>
-        <w:rPr>
-          <w:b/>
-        </w:rPr>
-        <w:t>Módulo Mantenimiento de motorizado:</w:t>
-      </w:r>
+        <w:pStyle w:val="Ttulo1"/>
+        <w:jc w:val="both"/>
+      </w:pPr>
+      <w:bookmarkStart w:id="2" w:name="_Toc98339406"/>
+      <w:proofErr w:type="spellStart"/>
+      <w:r>
+        <w:t>Login</w:t>
+      </w:r>
+      <w:proofErr w:type="spellEnd"/>
+      <w:r>
+        <w:t>:</w:t>
+      </w:r>
+      <w:bookmarkEnd w:id="2"/>
     </w:p>
     <w:p>
       <w:pPr>
@@ -594,7 +1037,7 @@
     </w:p>
     <w:p>
       <w:pPr>
-        <w:jc w:val="center"/>
+        <w:jc w:val="both"/>
       </w:pPr>
       <w:r>
         <w:rPr>
@@ -602,7 +1045,7 @@
           <w:lang w:eastAsia="es-PE"/>
         </w:rPr>
         <w:drawing>
-          <wp:inline distT="0" distB="0" distL="0" distR="0" wp14:anchorId="66190C0F" wp14:editId="4D0EF8AB">
+          <wp:inline distT="0" distB="0" distL="0" distR="0" wp14:anchorId="778DA294" wp14:editId="0FA3050D">
             <wp:extent cx="1333500" cy="1638300"/>
             <wp:effectExtent l="0" t="0" r="0" b="0"/>
             <wp:docPr id="6" name="Imagen 6"/>
@@ -648,10 +1091,7 @@
         <w:jc w:val="both"/>
       </w:pPr>
       <w:r>
-        <w:t xml:space="preserve">Iniciamos sesión </w:t>
-      </w:r>
-      <w:r>
-        <w:t xml:space="preserve">al sistema con nuestras credenciales </w:t>
+        <w:t xml:space="preserve">Iniciamos sesión al sistema con nuestras credenciales </w:t>
       </w:r>
       <w:r>
         <w:rPr>
@@ -662,7 +1102,7 @@
     </w:p>
     <w:p>
       <w:pPr>
-        <w:jc w:val="center"/>
+        <w:jc w:val="both"/>
       </w:pPr>
       <w:r>
         <w:rPr>
@@ -670,7 +1110,7 @@
           <w:lang w:eastAsia="es-PE"/>
         </w:rPr>
         <w:drawing>
-          <wp:inline distT="0" distB="0" distL="0" distR="0" wp14:anchorId="05BE8BF1" wp14:editId="7108601B">
+          <wp:inline distT="0" distB="0" distL="0" distR="0" wp14:anchorId="7C056BCE" wp14:editId="7705C4DB">
             <wp:extent cx="5048250" cy="3552825"/>
             <wp:effectExtent l="0" t="0" r="0" b="9525"/>
             <wp:docPr id="1" name="Imagen 1"/>
@@ -707,21 +1147,35 @@
       </w:r>
     </w:p>
     <w:p>
+      <w:pPr>
+        <w:jc w:val="both"/>
+      </w:pPr>
       <w:r>
         <w:br w:type="page"/>
       </w:r>
+    </w:p>
+    <w:p>
+      <w:pPr>
+        <w:pStyle w:val="Ttulo1"/>
+        <w:jc w:val="both"/>
+      </w:pPr>
+      <w:bookmarkStart w:id="3" w:name="_Toc98339407"/>
+      <w:r>
+        <w:lastRenderedPageBreak/>
+        <w:t>Módulo Mantenimiento de motorizado:</w:t>
+      </w:r>
+      <w:bookmarkEnd w:id="3"/>
     </w:p>
     <w:p>
       <w:pPr>
         <w:pStyle w:val="Prrafodelista"/>
         <w:numPr>
           <w:ilvl w:val="0"/>
-          <w:numId w:val="1"/>
+          <w:numId w:val="6"/>
         </w:numPr>
         <w:jc w:val="both"/>
       </w:pPr>
       <w:r>
-        <w:lastRenderedPageBreak/>
         <w:t xml:space="preserve">En la barra izquierda encontramos el menú desplegable con sus opciones, nos ubicamos en el menú </w:t>
       </w:r>
       <w:r>
@@ -760,7 +1214,7 @@
     </w:p>
     <w:p>
       <w:pPr>
-        <w:jc w:val="center"/>
+        <w:jc w:val="both"/>
       </w:pPr>
       <w:r>
         <w:rPr>
@@ -809,7 +1263,7 @@
         <w:pStyle w:val="Prrafodelista"/>
         <w:numPr>
           <w:ilvl w:val="0"/>
-          <w:numId w:val="1"/>
+          <w:numId w:val="6"/>
         </w:numPr>
         <w:jc w:val="both"/>
       </w:pPr>
@@ -833,11 +1287,15 @@
       </w:r>
     </w:p>
     <w:p>
+      <w:pPr>
+        <w:jc w:val="both"/>
+      </w:pPr>
       <w:r>
         <w:rPr>
           <w:noProof/>
           <w:lang w:eastAsia="es-PE"/>
         </w:rPr>
+        <w:lastRenderedPageBreak/>
         <w:drawing>
           <wp:inline distT="0" distB="0" distL="0" distR="0" wp14:anchorId="47D33435" wp14:editId="0C86AFC5">
             <wp:extent cx="5400040" cy="2529205"/>
@@ -886,7 +1344,6 @@
         <w:rPr>
           <w:b/>
         </w:rPr>
-        <w:lastRenderedPageBreak/>
         <w:t>Detalle del registro:</w:t>
       </w:r>
     </w:p>
@@ -997,7 +1454,7 @@
     </w:p>
     <w:p>
       <w:pPr>
-        <w:jc w:val="center"/>
+        <w:jc w:val="both"/>
       </w:pPr>
       <w:r>
         <w:rPr>
@@ -1165,13 +1622,14 @@
     </w:p>
     <w:p>
       <w:pPr>
-        <w:jc w:val="center"/>
+        <w:jc w:val="both"/>
       </w:pPr>
       <w:r>
         <w:rPr>
           <w:noProof/>
           <w:lang w:eastAsia="es-PE"/>
         </w:rPr>
+        <w:lastRenderedPageBreak/>
         <w:drawing>
           <wp:inline distT="0" distB="0" distL="0" distR="0" wp14:anchorId="183AC2AF" wp14:editId="124F8821">
             <wp:extent cx="5267325" cy="3200400"/>
@@ -1227,7 +1685,6 @@
         <w:rPr>
           <w:b/>
         </w:rPr>
-        <w:lastRenderedPageBreak/>
         <w:t xml:space="preserve">Consideraciones al </w:t>
       </w:r>
       <w:r>
@@ -1306,8 +1763,6 @@
       <w:r>
         <w:t xml:space="preserve"> asignados.</w:t>
       </w:r>
-      <w:bookmarkStart w:id="0" w:name="_GoBack"/>
-      <w:bookmarkEnd w:id="0"/>
     </w:p>
     <w:p>
       <w:pPr>
@@ -1365,6 +1820,416 @@
         </w:rPr>
         <w:t>“Motorizado corporativo”</w:t>
       </w:r>
+    </w:p>
+    <w:p>
+      <w:pPr>
+        <w:jc w:val="both"/>
+      </w:pPr>
+      <w:r>
+        <w:br w:type="page"/>
+      </w:r>
+    </w:p>
+    <w:p>
+      <w:pPr>
+        <w:pStyle w:val="Ttulo1"/>
+        <w:jc w:val="both"/>
+        <w:rPr>
+          <w:u w:val="single"/>
+        </w:rPr>
+      </w:pPr>
+      <w:bookmarkStart w:id="4" w:name="_Toc98339408"/>
+      <w:r>
+        <w:lastRenderedPageBreak/>
+        <w:t xml:space="preserve">Módulo de </w:t>
+      </w:r>
+      <w:r>
+        <w:t>cliente fidelizado</w:t>
+      </w:r>
+      <w:r>
+        <w:t>:</w:t>
+      </w:r>
+      <w:bookmarkEnd w:id="4"/>
+    </w:p>
+    <w:p>
+      <w:pPr>
+        <w:pStyle w:val="Prrafodelista"/>
+        <w:numPr>
+          <w:ilvl w:val="0"/>
+          <w:numId w:val="7"/>
+        </w:numPr>
+        <w:jc w:val="both"/>
+      </w:pPr>
+      <w:r>
+        <w:t xml:space="preserve">En la barra izquierda encontramos el menú desplegable con sus opciones, nos ubicamos en el menú </w:t>
+      </w:r>
+      <w:r>
+        <w:rPr>
+          <w:b/>
+        </w:rPr>
+        <w:t xml:space="preserve">Administración </w:t>
+      </w:r>
+      <w:r>
+        <w:rPr>
+          <w:b/>
+        </w:rPr>
+        <w:t>ventas</w:t>
+      </w:r>
+      <w:r>
+        <w:rPr>
+          <w:b/>
+        </w:rPr>
+        <w:t xml:space="preserve"> </w:t>
+      </w:r>
+      <w:r>
+        <w:rPr>
+          <w:b/>
+        </w:rPr>
+        <w:sym w:font="Wingdings" w:char="F0E0"/>
+      </w:r>
+      <w:r>
+        <w:rPr>
+          <w:b/>
+        </w:rPr>
+        <w:t xml:space="preserve"> </w:t>
+      </w:r>
+      <w:r>
+        <w:rPr>
+          <w:b/>
+        </w:rPr>
+        <w:t>Clientes fidelizados</w:t>
+      </w:r>
+      <w:r>
+        <w:t>.</w:t>
+      </w:r>
+    </w:p>
+    <w:p>
+      <w:pPr>
+        <w:jc w:val="both"/>
+      </w:pPr>
+      <w:r>
+        <w:rPr>
+          <w:noProof/>
+          <w:lang w:eastAsia="es-PE"/>
+        </w:rPr>
+        <w:drawing>
+          <wp:inline distT="0" distB="0" distL="0" distR="0" wp14:anchorId="4A185D56" wp14:editId="28D3AECF">
+            <wp:extent cx="2114550" cy="3171825"/>
+            <wp:effectExtent l="0" t="0" r="0" b="9525"/>
+            <wp:docPr id="2" name="Imagen 2"/>
+            <wp:cNvGraphicFramePr>
+              <a:graphicFrameLocks xmlns:a="http://schemas.openxmlformats.org/drawingml/2006/main" noChangeAspect="1"/>
+            </wp:cNvGraphicFramePr>
+            <a:graphic xmlns:a="http://schemas.openxmlformats.org/drawingml/2006/main">
+              <a:graphicData uri="http://schemas.openxmlformats.org/drawingml/2006/picture">
+                <pic:pic xmlns:pic="http://schemas.openxmlformats.org/drawingml/2006/picture">
+                  <pic:nvPicPr>
+                    <pic:cNvPr id="1" name=""/>
+                    <pic:cNvPicPr/>
+                  </pic:nvPicPr>
+                  <pic:blipFill>
+                    <a:blip r:embed="rId13"/>
+                    <a:stretch>
+                      <a:fillRect/>
+                    </a:stretch>
+                  </pic:blipFill>
+                  <pic:spPr>
+                    <a:xfrm>
+                      <a:off x="0" y="0"/>
+                      <a:ext cx="2114550" cy="3171825"/>
+                    </a:xfrm>
+                    <a:prstGeom prst="rect">
+                      <a:avLst/>
+                    </a:prstGeom>
+                  </pic:spPr>
+                </pic:pic>
+              </a:graphicData>
+            </a:graphic>
+          </wp:inline>
+        </w:drawing>
+      </w:r>
+    </w:p>
+    <w:p>
+      <w:pPr>
+        <w:pStyle w:val="Prrafodelista"/>
+        <w:numPr>
+          <w:ilvl w:val="0"/>
+          <w:numId w:val="7"/>
+        </w:numPr>
+        <w:jc w:val="both"/>
+      </w:pPr>
+      <w:r>
+        <w:t>El sistema cargará en la parte derecha “la lista de clientes centralizados”</w:t>
+      </w:r>
+      <w:r>
+        <w:t xml:space="preserve"> podemos realizar la búsqueda modificar y crear nuevos clientes.</w:t>
+      </w:r>
+    </w:p>
+    <w:p>
+      <w:pPr>
+        <w:jc w:val="both"/>
+      </w:pPr>
+      <w:r>
+        <w:rPr>
+          <w:noProof/>
+          <w:lang w:eastAsia="es-PE"/>
+        </w:rPr>
+        <w:drawing>
+          <wp:inline distT="0" distB="0" distL="0" distR="0" wp14:anchorId="7136AE26" wp14:editId="617EA854">
+            <wp:extent cx="5400040" cy="2270760"/>
+            <wp:effectExtent l="0" t="0" r="0" b="0"/>
+            <wp:docPr id="7" name="Imagen 7"/>
+            <wp:cNvGraphicFramePr>
+              <a:graphicFrameLocks xmlns:a="http://schemas.openxmlformats.org/drawingml/2006/main" noChangeAspect="1"/>
+            </wp:cNvGraphicFramePr>
+            <a:graphic xmlns:a="http://schemas.openxmlformats.org/drawingml/2006/main">
+              <a:graphicData uri="http://schemas.openxmlformats.org/drawingml/2006/picture">
+                <pic:pic xmlns:pic="http://schemas.openxmlformats.org/drawingml/2006/picture">
+                  <pic:nvPicPr>
+                    <pic:cNvPr id="1" name=""/>
+                    <pic:cNvPicPr/>
+                  </pic:nvPicPr>
+                  <pic:blipFill>
+                    <a:blip r:embed="rId14"/>
+                    <a:stretch>
+                      <a:fillRect/>
+                    </a:stretch>
+                  </pic:blipFill>
+                  <pic:spPr>
+                    <a:xfrm>
+                      <a:off x="0" y="0"/>
+                      <a:ext cx="5400040" cy="2270760"/>
+                    </a:xfrm>
+                    <a:prstGeom prst="rect">
+                      <a:avLst/>
+                    </a:prstGeom>
+                  </pic:spPr>
+                </pic:pic>
+              </a:graphicData>
+            </a:graphic>
+          </wp:inline>
+        </w:drawing>
+      </w:r>
+    </w:p>
+    <w:p>
+      <w:r>
+        <w:br w:type="page"/>
+      </w:r>
+    </w:p>
+    <w:p>
+      <w:pPr>
+        <w:pStyle w:val="Prrafodelista"/>
+        <w:numPr>
+          <w:ilvl w:val="0"/>
+          <w:numId w:val="7"/>
+        </w:numPr>
+        <w:jc w:val="both"/>
+      </w:pPr>
+      <w:r>
+        <w:lastRenderedPageBreak/>
+        <w:t xml:space="preserve">De damos clic en el botón </w:t>
+      </w:r>
+      <w:r>
+        <w:rPr>
+          <w:i/>
+        </w:rPr>
+        <w:t>“nuevo”</w:t>
+      </w:r>
+      <w:r>
+        <w:rPr>
+          <w:i/>
+        </w:rPr>
+        <w:t xml:space="preserve"> </w:t>
+      </w:r>
+      <w:r>
+        <w:t>para crear un nuevo cliente fidelizado</w:t>
+      </w:r>
+    </w:p>
+    <w:p>
+      <w:pPr>
+        <w:jc w:val="both"/>
+      </w:pPr>
+      <w:r>
+        <w:rPr>
+          <w:noProof/>
+          <w:lang w:eastAsia="es-PE"/>
+        </w:rPr>
+        <w:drawing>
+          <wp:inline distT="0" distB="0" distL="0" distR="0" wp14:anchorId="4C75B3C1" wp14:editId="5A7DDC29">
+            <wp:extent cx="4698930" cy="3000375"/>
+            <wp:effectExtent l="0" t="0" r="6985" b="0"/>
+            <wp:docPr id="9" name="Imagen 9"/>
+            <wp:cNvGraphicFramePr>
+              <a:graphicFrameLocks xmlns:a="http://schemas.openxmlformats.org/drawingml/2006/main" noChangeAspect="1"/>
+            </wp:cNvGraphicFramePr>
+            <a:graphic xmlns:a="http://schemas.openxmlformats.org/drawingml/2006/main">
+              <a:graphicData uri="http://schemas.openxmlformats.org/drawingml/2006/picture">
+                <pic:pic xmlns:pic="http://schemas.openxmlformats.org/drawingml/2006/picture">
+                  <pic:nvPicPr>
+                    <pic:cNvPr id="1" name=""/>
+                    <pic:cNvPicPr/>
+                  </pic:nvPicPr>
+                  <pic:blipFill rotWithShape="1">
+                    <a:blip r:embed="rId15"/>
+                    <a:srcRect b="23413"/>
+                    <a:stretch/>
+                  </pic:blipFill>
+                  <pic:spPr bwMode="auto">
+                    <a:xfrm>
+                      <a:off x="0" y="0"/>
+                      <a:ext cx="4702775" cy="3002830"/>
+                    </a:xfrm>
+                    <a:prstGeom prst="rect">
+                      <a:avLst/>
+                    </a:prstGeom>
+                    <a:ln>
+                      <a:noFill/>
+                    </a:ln>
+                    <a:extLst>
+                      <a:ext uri="{53640926-AAD7-44D8-BBD7-CCE9431645EC}">
+                        <a14:shadowObscured xmlns:a14="http://schemas.microsoft.com/office/drawing/2010/main"/>
+                      </a:ext>
+                    </a:extLst>
+                  </pic:spPr>
+                </pic:pic>
+              </a:graphicData>
+            </a:graphic>
+          </wp:inline>
+        </w:drawing>
+      </w:r>
+    </w:p>
+    <w:p>
+      <w:pPr>
+        <w:jc w:val="both"/>
+        <w:rPr>
+          <w:i/>
+        </w:rPr>
+      </w:pPr>
+      <w:r>
+        <w:rPr>
+          <w:i/>
+        </w:rPr>
+        <w:t>Nota: Los campos obligatorios son Nombre, apellido paterno y materno.</w:t>
+      </w:r>
+    </w:p>
+    <w:p>
+      <w:pPr>
+        <w:jc w:val="both"/>
+        <w:rPr>
+          <w:i/>
+        </w:rPr>
+      </w:pPr>
+      <w:r>
+        <w:rPr>
+          <w:i/>
+        </w:rPr>
+        <w:t>El cliente debe tener un dato de contacto sea correo o teléfono.</w:t>
+      </w:r>
+      <w:r>
+        <w:rPr>
+          <w:i/>
+        </w:rPr>
+        <w:t xml:space="preserve"> </w:t>
+      </w:r>
+    </w:p>
+    <w:p>
+      <w:pPr>
+        <w:jc w:val="both"/>
+        <w:rPr>
+          <w:color w:val="FF0000"/>
+        </w:rPr>
+      </w:pPr>
+      <w:r>
+        <w:rPr>
+          <w:noProof/>
+          <w:lang w:eastAsia="es-PE"/>
+        </w:rPr>
+        <w:drawing>
+          <wp:inline distT="0" distB="0" distL="0" distR="0" wp14:anchorId="4AF9AE81" wp14:editId="7BD1A87F">
+            <wp:extent cx="5400040" cy="3441700"/>
+            <wp:effectExtent l="0" t="0" r="0" b="6350"/>
+            <wp:docPr id="11" name="Imagen 11"/>
+            <wp:cNvGraphicFramePr>
+              <a:graphicFrameLocks xmlns:a="http://schemas.openxmlformats.org/drawingml/2006/main" noChangeAspect="1"/>
+            </wp:cNvGraphicFramePr>
+            <a:graphic xmlns:a="http://schemas.openxmlformats.org/drawingml/2006/main">
+              <a:graphicData uri="http://schemas.openxmlformats.org/drawingml/2006/picture">
+                <pic:pic xmlns:pic="http://schemas.openxmlformats.org/drawingml/2006/picture">
+                  <pic:nvPicPr>
+                    <pic:cNvPr id="1" name=""/>
+                    <pic:cNvPicPr/>
+                  </pic:nvPicPr>
+                  <pic:blipFill>
+                    <a:blip r:embed="rId16"/>
+                    <a:stretch>
+                      <a:fillRect/>
+                    </a:stretch>
+                  </pic:blipFill>
+                  <pic:spPr>
+                    <a:xfrm>
+                      <a:off x="0" y="0"/>
+                      <a:ext cx="5400040" cy="3441700"/>
+                    </a:xfrm>
+                    <a:prstGeom prst="rect">
+                      <a:avLst/>
+                    </a:prstGeom>
+                  </pic:spPr>
+                </pic:pic>
+              </a:graphicData>
+            </a:graphic>
+          </wp:inline>
+        </w:drawing>
+      </w:r>
+    </w:p>
+    <w:p>
+      <w:pPr>
+        <w:jc w:val="both"/>
+        <w:rPr>
+          <w:i/>
+        </w:rPr>
+      </w:pPr>
+      <w:r>
+        <w:rPr>
+          <w:i/>
+        </w:rPr>
+        <w:t>Al editar el documento no se puede modificar, tipo de documento</w:t>
+      </w:r>
+      <w:r>
+        <w:rPr>
+          <w:i/>
+        </w:rPr>
+        <w:t xml:space="preserve"> y</w:t>
+      </w:r>
+      <w:r>
+        <w:rPr>
+          <w:i/>
+        </w:rPr>
+        <w:t xml:space="preserve"> número de documento</w:t>
+      </w:r>
+      <w:r>
+        <w:rPr>
+          <w:i/>
+        </w:rPr>
+        <w:t>.</w:t>
+      </w:r>
+    </w:p>
+    <w:p>
+      <w:pPr>
+        <w:jc w:val="both"/>
+        <w:rPr>
+          <w:i/>
+        </w:rPr>
+      </w:pPr>
+      <w:r>
+        <w:rPr>
+          <w:i/>
+        </w:rPr>
+        <w:t>Para dar de baja a un cliente se puede desactivar y activar.</w:t>
+      </w:r>
+    </w:p>
+    <w:p>
+      <w:pPr>
+        <w:jc w:val="both"/>
+      </w:pPr>
     </w:p>
     <w:sectPr>
       <w:pgSz w:w="11906" w:h="16838"/>
@@ -1605,6 +2470,178 @@
     </w:lvl>
   </w:abstractNum>
   <w:abstractNum w:abstractNumId="2">
+    <w:nsid w:val="413B2943"/>
+    <w:multiLevelType w:val="hybridMultilevel"/>
+    <w:tmpl w:val="599A026A"/>
+    <w:lvl w:ilvl="0" w:tplc="280A000F">
+      <w:start w:val="1"/>
+      <w:numFmt w:val="decimal"/>
+      <w:lvlText w:val="%1."/>
+      <w:lvlJc w:val="left"/>
+      <w:pPr>
+        <w:ind w:left="720" w:hanging="360"/>
+      </w:pPr>
+    </w:lvl>
+    <w:lvl w:ilvl="1" w:tplc="280A0019" w:tentative="1">
+      <w:start w:val="1"/>
+      <w:numFmt w:val="lowerLetter"/>
+      <w:lvlText w:val="%2."/>
+      <w:lvlJc w:val="left"/>
+      <w:pPr>
+        <w:ind w:left="1440" w:hanging="360"/>
+      </w:pPr>
+    </w:lvl>
+    <w:lvl w:ilvl="2" w:tplc="280A001B" w:tentative="1">
+      <w:start w:val="1"/>
+      <w:numFmt w:val="lowerRoman"/>
+      <w:lvlText w:val="%3."/>
+      <w:lvlJc w:val="right"/>
+      <w:pPr>
+        <w:ind w:left="2160" w:hanging="180"/>
+      </w:pPr>
+    </w:lvl>
+    <w:lvl w:ilvl="3" w:tplc="280A000F" w:tentative="1">
+      <w:start w:val="1"/>
+      <w:numFmt w:val="decimal"/>
+      <w:lvlText w:val="%4."/>
+      <w:lvlJc w:val="left"/>
+      <w:pPr>
+        <w:ind w:left="2880" w:hanging="360"/>
+      </w:pPr>
+    </w:lvl>
+    <w:lvl w:ilvl="4" w:tplc="280A0019" w:tentative="1">
+      <w:start w:val="1"/>
+      <w:numFmt w:val="lowerLetter"/>
+      <w:lvlText w:val="%5."/>
+      <w:lvlJc w:val="left"/>
+      <w:pPr>
+        <w:ind w:left="3600" w:hanging="360"/>
+      </w:pPr>
+    </w:lvl>
+    <w:lvl w:ilvl="5" w:tplc="280A001B" w:tentative="1">
+      <w:start w:val="1"/>
+      <w:numFmt w:val="lowerRoman"/>
+      <w:lvlText w:val="%6."/>
+      <w:lvlJc w:val="right"/>
+      <w:pPr>
+        <w:ind w:left="4320" w:hanging="180"/>
+      </w:pPr>
+    </w:lvl>
+    <w:lvl w:ilvl="6" w:tplc="280A000F" w:tentative="1">
+      <w:start w:val="1"/>
+      <w:numFmt w:val="decimal"/>
+      <w:lvlText w:val="%7."/>
+      <w:lvlJc w:val="left"/>
+      <w:pPr>
+        <w:ind w:left="5040" w:hanging="360"/>
+      </w:pPr>
+    </w:lvl>
+    <w:lvl w:ilvl="7" w:tplc="280A0019" w:tentative="1">
+      <w:start w:val="1"/>
+      <w:numFmt w:val="lowerLetter"/>
+      <w:lvlText w:val="%8."/>
+      <w:lvlJc w:val="left"/>
+      <w:pPr>
+        <w:ind w:left="5760" w:hanging="360"/>
+      </w:pPr>
+    </w:lvl>
+    <w:lvl w:ilvl="8" w:tplc="280A001B" w:tentative="1">
+      <w:start w:val="1"/>
+      <w:numFmt w:val="lowerRoman"/>
+      <w:lvlText w:val="%9."/>
+      <w:lvlJc w:val="right"/>
+      <w:pPr>
+        <w:ind w:left="6480" w:hanging="180"/>
+      </w:pPr>
+    </w:lvl>
+  </w:abstractNum>
+  <w:abstractNum w:abstractNumId="3">
+    <w:nsid w:val="48AF21C5"/>
+    <w:multiLevelType w:val="hybridMultilevel"/>
+    <w:tmpl w:val="599A026A"/>
+    <w:lvl w:ilvl="0" w:tplc="280A000F">
+      <w:start w:val="1"/>
+      <w:numFmt w:val="decimal"/>
+      <w:lvlText w:val="%1."/>
+      <w:lvlJc w:val="left"/>
+      <w:pPr>
+        <w:ind w:left="720" w:hanging="360"/>
+      </w:pPr>
+    </w:lvl>
+    <w:lvl w:ilvl="1" w:tplc="280A0019" w:tentative="1">
+      <w:start w:val="1"/>
+      <w:numFmt w:val="lowerLetter"/>
+      <w:lvlText w:val="%2."/>
+      <w:lvlJc w:val="left"/>
+      <w:pPr>
+        <w:ind w:left="1440" w:hanging="360"/>
+      </w:pPr>
+    </w:lvl>
+    <w:lvl w:ilvl="2" w:tplc="280A001B" w:tentative="1">
+      <w:start w:val="1"/>
+      <w:numFmt w:val="lowerRoman"/>
+      <w:lvlText w:val="%3."/>
+      <w:lvlJc w:val="right"/>
+      <w:pPr>
+        <w:ind w:left="2160" w:hanging="180"/>
+      </w:pPr>
+    </w:lvl>
+    <w:lvl w:ilvl="3" w:tplc="280A000F" w:tentative="1">
+      <w:start w:val="1"/>
+      <w:numFmt w:val="decimal"/>
+      <w:lvlText w:val="%4."/>
+      <w:lvlJc w:val="left"/>
+      <w:pPr>
+        <w:ind w:left="2880" w:hanging="360"/>
+      </w:pPr>
+    </w:lvl>
+    <w:lvl w:ilvl="4" w:tplc="280A0019" w:tentative="1">
+      <w:start w:val="1"/>
+      <w:numFmt w:val="lowerLetter"/>
+      <w:lvlText w:val="%5."/>
+      <w:lvlJc w:val="left"/>
+      <w:pPr>
+        <w:ind w:left="3600" w:hanging="360"/>
+      </w:pPr>
+    </w:lvl>
+    <w:lvl w:ilvl="5" w:tplc="280A001B" w:tentative="1">
+      <w:start w:val="1"/>
+      <w:numFmt w:val="lowerRoman"/>
+      <w:lvlText w:val="%6."/>
+      <w:lvlJc w:val="right"/>
+      <w:pPr>
+        <w:ind w:left="4320" w:hanging="180"/>
+      </w:pPr>
+    </w:lvl>
+    <w:lvl w:ilvl="6" w:tplc="280A000F" w:tentative="1">
+      <w:start w:val="1"/>
+      <w:numFmt w:val="decimal"/>
+      <w:lvlText w:val="%7."/>
+      <w:lvlJc w:val="left"/>
+      <w:pPr>
+        <w:ind w:left="5040" w:hanging="360"/>
+      </w:pPr>
+    </w:lvl>
+    <w:lvl w:ilvl="7" w:tplc="280A0019" w:tentative="1">
+      <w:start w:val="1"/>
+      <w:numFmt w:val="lowerLetter"/>
+      <w:lvlText w:val="%8."/>
+      <w:lvlJc w:val="left"/>
+      <w:pPr>
+        <w:ind w:left="5760" w:hanging="360"/>
+      </w:pPr>
+    </w:lvl>
+    <w:lvl w:ilvl="8" w:tplc="280A001B" w:tentative="1">
+      <w:start w:val="1"/>
+      <w:numFmt w:val="lowerRoman"/>
+      <w:lvlText w:val="%9."/>
+      <w:lvlJc w:val="right"/>
+      <w:pPr>
+        <w:ind w:left="6480" w:hanging="180"/>
+      </w:pPr>
+    </w:lvl>
+  </w:abstractNum>
+  <w:abstractNum w:abstractNumId="4">
     <w:nsid w:val="58324BD5"/>
     <w:multiLevelType w:val="hybridMultilevel"/>
     <w:tmpl w:val="599A026A"/>
@@ -1690,7 +2727,7 @@
       </w:pPr>
     </w:lvl>
   </w:abstractNum>
-  <w:abstractNum w:abstractNumId="3">
+  <w:abstractNum w:abstractNumId="5">
     <w:nsid w:val="7611406C"/>
     <w:multiLevelType w:val="hybridMultilevel"/>
     <w:tmpl w:val="5D8672D4"/>
@@ -1803,7 +2840,93 @@
       </w:rPr>
     </w:lvl>
   </w:abstractNum>
-  <w:abstractNum w:abstractNumId="4">
+  <w:abstractNum w:abstractNumId="6">
+    <w:nsid w:val="78634782"/>
+    <w:multiLevelType w:val="hybridMultilevel"/>
+    <w:tmpl w:val="99C25674"/>
+    <w:lvl w:ilvl="0" w:tplc="280A000F">
+      <w:start w:val="1"/>
+      <w:numFmt w:val="decimal"/>
+      <w:lvlText w:val="%1."/>
+      <w:lvlJc w:val="left"/>
+      <w:pPr>
+        <w:ind w:left="720" w:hanging="360"/>
+      </w:pPr>
+    </w:lvl>
+    <w:lvl w:ilvl="1" w:tplc="280A0019" w:tentative="1">
+      <w:start w:val="1"/>
+      <w:numFmt w:val="lowerLetter"/>
+      <w:lvlText w:val="%2."/>
+      <w:lvlJc w:val="left"/>
+      <w:pPr>
+        <w:ind w:left="1440" w:hanging="360"/>
+      </w:pPr>
+    </w:lvl>
+    <w:lvl w:ilvl="2" w:tplc="280A001B" w:tentative="1">
+      <w:start w:val="1"/>
+      <w:numFmt w:val="lowerRoman"/>
+      <w:lvlText w:val="%3."/>
+      <w:lvlJc w:val="right"/>
+      <w:pPr>
+        <w:ind w:left="2160" w:hanging="180"/>
+      </w:pPr>
+    </w:lvl>
+    <w:lvl w:ilvl="3" w:tplc="280A000F" w:tentative="1">
+      <w:start w:val="1"/>
+      <w:numFmt w:val="decimal"/>
+      <w:lvlText w:val="%4."/>
+      <w:lvlJc w:val="left"/>
+      <w:pPr>
+        <w:ind w:left="2880" w:hanging="360"/>
+      </w:pPr>
+    </w:lvl>
+    <w:lvl w:ilvl="4" w:tplc="280A0019" w:tentative="1">
+      <w:start w:val="1"/>
+      <w:numFmt w:val="lowerLetter"/>
+      <w:lvlText w:val="%5."/>
+      <w:lvlJc w:val="left"/>
+      <w:pPr>
+        <w:ind w:left="3600" w:hanging="360"/>
+      </w:pPr>
+    </w:lvl>
+    <w:lvl w:ilvl="5" w:tplc="280A001B" w:tentative="1">
+      <w:start w:val="1"/>
+      <w:numFmt w:val="lowerRoman"/>
+      <w:lvlText w:val="%6."/>
+      <w:lvlJc w:val="right"/>
+      <w:pPr>
+        <w:ind w:left="4320" w:hanging="180"/>
+      </w:pPr>
+    </w:lvl>
+    <w:lvl w:ilvl="6" w:tplc="280A000F" w:tentative="1">
+      <w:start w:val="1"/>
+      <w:numFmt w:val="decimal"/>
+      <w:lvlText w:val="%7."/>
+      <w:lvlJc w:val="left"/>
+      <w:pPr>
+        <w:ind w:left="5040" w:hanging="360"/>
+      </w:pPr>
+    </w:lvl>
+    <w:lvl w:ilvl="7" w:tplc="280A0019" w:tentative="1">
+      <w:start w:val="1"/>
+      <w:numFmt w:val="lowerLetter"/>
+      <w:lvlText w:val="%8."/>
+      <w:lvlJc w:val="left"/>
+      <w:pPr>
+        <w:ind w:left="5760" w:hanging="360"/>
+      </w:pPr>
+    </w:lvl>
+    <w:lvl w:ilvl="8" w:tplc="280A001B" w:tentative="1">
+      <w:start w:val="1"/>
+      <w:numFmt w:val="lowerRoman"/>
+      <w:lvlText w:val="%9."/>
+      <w:lvlJc w:val="right"/>
+      <w:pPr>
+        <w:ind w:left="6480" w:hanging="180"/>
+      </w:pPr>
+    </w:lvl>
+  </w:abstractNum>
+  <w:abstractNum w:abstractNumId="7">
     <w:nsid w:val="7EE1410F"/>
     <w:multiLevelType w:val="hybridMultilevel"/>
     <w:tmpl w:val="1A548008"/>
@@ -1917,19 +3040,28 @@
     </w:lvl>
   </w:abstractNum>
   <w:num w:numId="1">
-    <w:abstractNumId w:val="2"/>
+    <w:abstractNumId w:val="4"/>
   </w:num>
   <w:num w:numId="2">
-    <w:abstractNumId w:val="4"/>
+    <w:abstractNumId w:val="7"/>
   </w:num>
   <w:num w:numId="3">
     <w:abstractNumId w:val="1"/>
   </w:num>
   <w:num w:numId="4">
-    <w:abstractNumId w:val="3"/>
+    <w:abstractNumId w:val="5"/>
   </w:num>
   <w:num w:numId="5">
     <w:abstractNumId w:val="0"/>
+  </w:num>
+  <w:num w:numId="6">
+    <w:abstractNumId w:val="3"/>
+  </w:num>
+  <w:num w:numId="7">
+    <w:abstractNumId w:val="6"/>
+  </w:num>
+  <w:num w:numId="8">
+    <w:abstractNumId w:val="2"/>
   </w:num>
 </w:numbering>
 </file>
@@ -2335,7 +3467,7 @@
     <w:link w:val="Ttulo1Car"/>
     <w:uiPriority w:val="9"/>
     <w:qFormat/>
-    <w:rsid w:val="00527E13"/>
+    <w:rsid w:val="00CB370F"/>
     <w:pPr>
       <w:keepNext/>
       <w:keepLines/>
@@ -2343,9 +3475,9 @@
       <w:outlineLvl w:val="0"/>
     </w:pPr>
     <w:rPr>
-      <w:rFonts w:asciiTheme="majorHAnsi" w:eastAsiaTheme="majorEastAsia" w:hAnsiTheme="majorHAnsi" w:cstheme="majorBidi"/>
-      <w:color w:val="2E74B5" w:themeColor="accent1" w:themeShade="BF"/>
-      <w:sz w:val="32"/>
+      <w:rFonts w:eastAsiaTheme="majorEastAsia" w:cstheme="majorBidi"/>
+      <w:color w:val="000000" w:themeColor="text1"/>
+      <w:sz w:val="28"/>
       <w:szCs w:val="32"/>
     </w:rPr>
   </w:style>
@@ -2381,11 +3513,11 @@
     <w:basedOn w:val="Fuentedeprrafopredeter"/>
     <w:link w:val="Ttulo1"/>
     <w:uiPriority w:val="9"/>
-    <w:rsid w:val="00527E13"/>
+    <w:rsid w:val="00CB370F"/>
     <w:rPr>
-      <w:rFonts w:asciiTheme="majorHAnsi" w:eastAsiaTheme="majorEastAsia" w:hAnsiTheme="majorHAnsi" w:cstheme="majorBidi"/>
-      <w:color w:val="2E74B5" w:themeColor="accent1" w:themeShade="BF"/>
-      <w:sz w:val="32"/>
+      <w:rFonts w:eastAsiaTheme="majorEastAsia" w:cstheme="majorBidi"/>
+      <w:color w:val="000000" w:themeColor="text1"/>
+      <w:sz w:val="28"/>
       <w:szCs w:val="32"/>
     </w:rPr>
   </w:style>
@@ -2405,7 +3537,6 @@
     <w:rPr>
       <w:b/>
       <w:bCs/>
-      <w:sz w:val="28"/>
       <w:szCs w:val="28"/>
       <w:lang w:val="es-ES"/>
     </w:rPr>
@@ -2563,6 +3694,18 @@
       <w:color w:val="0563C1" w:themeColor="hyperlink"/>
       <w:u w:val="single"/>
     </w:rPr>
+  </w:style>
+  <w:style w:type="paragraph" w:styleId="TDC1">
+    <w:name w:val="toc 1"/>
+    <w:basedOn w:val="Normal"/>
+    <w:next w:val="Normal"/>
+    <w:autoRedefine/>
+    <w:uiPriority w:val="39"/>
+    <w:unhideWhenUsed/>
+    <w:rsid w:val="00CB370F"/>
+    <w:pPr>
+      <w:spacing w:after="100"/>
+    </w:pPr>
   </w:style>
 </w:styles>
 </file>
@@ -2833,7 +3976,7 @@
 </file>
 
 <file path=customXml/itemProps1.xml><?xml version="1.0" encoding="utf-8"?>
-<ds:datastoreItem xmlns:ds="http://schemas.openxmlformats.org/officeDocument/2006/customXml" ds:itemID="{744EE42F-6BD3-4A3F-A428-D69A0FC40956}">
+<ds:datastoreItem xmlns:ds="http://schemas.openxmlformats.org/officeDocument/2006/customXml" ds:itemID="{358D6E3A-A88C-463C-84AC-80E64BCAFC23}">
   <ds:schemaRefs>
     <ds:schemaRef ds:uri="http://schemas.openxmlformats.org/officeDocument/2006/bibliography"/>
   </ds:schemaRefs>

</xml_diff>